<commit_message>
TS 2.4 to 2.6 Kramam final files - 21/08/2021
</commit_message>
<xml_diff>
--- a/TS-Kramam/TS-2.4/TS 2.4 Tamil Krama Paatam Corrections.docx
+++ b/TS-Kramam/TS-2.4/TS 2.4 Tamil Krama Paatam Corrections.docx
@@ -71,9 +71,8 @@
           <w:szCs w:val="32"/>
           <w:u w:val="single"/>
         </w:rPr>
-        <w:t xml:space="preserve"> Corrections –Observed </w:t>
+        <w:t xml:space="preserve"> Corrections –Observed till </w:t>
       </w:r>
-      <w:proofErr w:type="gramStart"/>
       <w:r>
         <w:rPr>
           <w:b/>
@@ -82,20 +81,8 @@
           <w:szCs w:val="32"/>
           <w:u w:val="single"/>
         </w:rPr>
-        <w:t xml:space="preserve">till </w:t>
+        <w:t>August 31, 2021</w:t>
       </w:r>
-      <w:r>
-        <w:rPr>
-          <w:b/>
-          <w:bCs/>
-          <w:sz w:val="32"/>
-          <w:szCs w:val="32"/>
-          <w:highlight w:val="red"/>
-          <w:u w:val="single"/>
-        </w:rPr>
-        <w:t>?????</w:t>
-      </w:r>
-      <w:proofErr w:type="gramEnd"/>
     </w:p>
     <w:p>
       <w:pPr>
@@ -460,7 +447,6 @@
               </w:rPr>
               <w:t>ரக்ஷா</w:t>
             </w:r>
-            <w:proofErr w:type="spellStart"/>
             <w:r>
               <w:rPr>
                 <w:rFonts w:ascii="BRH Devanagari Extra" w:hAnsi="BRH Devanagari Extra" w:cs="Latha"/>
@@ -471,7 +457,6 @@
               </w:rPr>
               <w:t>óè</w:t>
             </w:r>
-            <w:proofErr w:type="spellEnd"/>
             <w:r>
               <w:rPr>
                 <w:rFonts w:ascii="BRH Tamil Tab Extra" w:hAnsi="BRH Tamil Tab Extra" w:cs="Latha"/>
@@ -521,7 +506,6 @@
               </w:rPr>
               <w:t>…</w:t>
             </w:r>
-            <w:proofErr w:type="spellStart"/>
             <w:r>
               <w:rPr>
                 <w:rFonts w:ascii="BRH Devanagari Extra" w:hAnsi="BRH Devanagari Extra" w:cs="Latha"/>
@@ -533,7 +517,6 @@
               </w:rPr>
               <w:t>óè</w:t>
             </w:r>
-            <w:proofErr w:type="spellEnd"/>
             <w:r>
               <w:rPr>
                 <w:rFonts w:ascii="BRH Tamil Tab Extra" w:hAnsi="BRH Tamil Tab Extra" w:cs="Latha"/>
@@ -657,7 +640,6 @@
               </w:rPr>
               <w:t>ரக்ஷா</w:t>
             </w:r>
-            <w:proofErr w:type="spellStart"/>
             <w:r>
               <w:rPr>
                 <w:rFonts w:ascii="BRH Devanagari Extra" w:hAnsi="BRH Devanagari Extra" w:cs="Latha"/>
@@ -668,7 +650,6 @@
               </w:rPr>
               <w:t>óè</w:t>
             </w:r>
-            <w:proofErr w:type="spellEnd"/>
             <w:r>
               <w:rPr>
                 <w:rFonts w:ascii="BRH Tamil Tab Extra" w:hAnsi="BRH Tamil Tab Extra" w:cs="Latha"/>
@@ -6076,17 +6057,8 @@
                 <w:b/>
                 <w:bCs/>
               </w:rPr>
-              <w:t>(</w:t>
-            </w:r>
-            <w:proofErr w:type="spellStart"/>
-            <w:r>
-              <w:rPr>
-                <w:b/>
-                <w:bCs/>
-              </w:rPr>
-              <w:t>avagraham</w:t>
-            </w:r>
-            <w:proofErr w:type="spellEnd"/>
+              <w:t>(avagraham</w:t>
+            </w:r>
             <w:r>
               <w:rPr>
                 <w:rFonts w:ascii="BRH Devanagari Extra" w:hAnsi="BRH Devanagari Extra" w:cs="BRH Devanagari Extra"/>
@@ -8917,7 +8889,6 @@
     <w:uiPriority w:val="99"/>
     <w:semiHidden/>
     <w:unhideWhenUsed/>
-    <w:qFormat/>
     <w:tblPr>
       <w:tblInd w:w="0" w:type="dxa"/>
       <w:tblCellMar>

</xml_diff>